<commit_message>
Added networking layer and server. Moved game files to Application/ directory
</commit_message>
<xml_diff>
--- a/Docs/Team17Chkpt2.docx
+++ b/Docs/Team17Chkpt2.docx
@@ -53,34 +53,16 @@
           <w:sz w:val="28"/>
           <w:szCs w:val="28"/>
         </w:rPr>
-        <w:t xml:space="preserve">Tyler </w:t>
-      </w:r>
-      <w:proofErr w:type="spellStart"/>
-      <w:r>
-        <w:rPr>
-          <w:sz w:val="28"/>
-          <w:szCs w:val="28"/>
-        </w:rPr>
-        <w:t>Babin</w:t>
-      </w:r>
-      <w:proofErr w:type="spellEnd"/>
+        <w:t>Tyler Babin</w:t>
+      </w:r>
       <w:r>
         <w:rPr>
           <w:sz w:val="28"/>
           <w:szCs w:val="28"/>
         </w:rPr>
         <w:br/>
-        <w:t xml:space="preserve">Ryan </w:t>
-      </w:r>
-      <w:proofErr w:type="spellStart"/>
-      <w:r>
-        <w:rPr>
-          <w:sz w:val="28"/>
-          <w:szCs w:val="28"/>
-        </w:rPr>
-        <w:t>Bottema</w:t>
-      </w:r>
-      <w:proofErr w:type="spellEnd"/>
+        <w:t>Ryan Bottema</w:t>
+      </w:r>
       <w:r>
         <w:rPr>
           <w:sz w:val="28"/>
@@ -126,7 +108,23 @@
           <w:szCs w:val="28"/>
         </w:rPr>
         <w:br/>
-        <w:t>This week we discussed how we should design our use case diagram, as well as the coding that we would like to be finished this week.</w:t>
+        <w:t xml:space="preserve">This week we discussed how we should design our use case diagram, as well as the coding that we would like to </w:t>
+      </w:r>
+      <w:r>
+        <w:rPr>
+          <w:sz w:val="28"/>
+          <w:szCs w:val="28"/>
+        </w:rPr>
+        <w:t>have</w:t>
+      </w:r>
+      <w:bookmarkStart w:id="0" w:name="_GoBack"/>
+      <w:bookmarkEnd w:id="0"/>
+      <w:r>
+        <w:rPr>
+          <w:sz w:val="28"/>
+          <w:szCs w:val="28"/>
+        </w:rPr>
+        <w:t xml:space="preserve"> finished this week.</w:t>
       </w:r>
       <w:r>
         <w:rPr>
@@ -161,7 +159,6 @@
           <w:szCs w:val="28"/>
         </w:rPr>
       </w:pPr>
-      <w:bookmarkStart w:id="0" w:name="_GoBack"/>
       <w:r>
         <w:rPr>
           <w:noProof/>
@@ -220,7 +217,6 @@
           </wp:inline>
         </w:drawing>
       </w:r>
-      <w:bookmarkEnd w:id="0"/>
     </w:p>
     <w:sectPr>
       <w:pgSz w:w="12240" w:h="15840"/>

</xml_diff>